<commit_message>
some updates.. en cours
-use Case updated
- home page updated
- some new functions
-(email config en cours.. )
</commit_message>
<xml_diff>
--- a/Conception/Cahier des Charges.docx
+++ b/Conception/Cahier des Charges.docx
@@ -1844,8 +1844,6 @@
           <w:sz w:val="40"/>
         </w:rPr>
       </w:pPr>
-      <w:bookmarkStart w:id="0" w:name="_GoBack"/>
-      <w:bookmarkEnd w:id="0"/>
     </w:p>
     <w:p>
       <w:pPr>
@@ -5022,19 +5020,98 @@
           <w:sz w:val="28"/>
           <w:szCs w:val="28"/>
         </w:rPr>
-        <w:t>e balises HTML .</w:t>
-      </w:r>
-      <w:r>
-        <w:rPr>
-          <w:rFonts w:ascii="Baskerville Old Face" w:hAnsi="Baskerville Old Face"/>
-          <w:sz w:val="28"/>
-          <w:szCs w:val="28"/>
-        </w:rPr>
-        <w:t xml:space="preserve"> pour la structure et le design de la plateforme , ils serons développée par CSS et Boo</w:t>
-      </w:r>
-      <w:r>
-        <w:rPr>
-          <w:rFonts w:ascii="Baskerville Old Face" w:hAnsi="Baskerville Old Face"/>
+        <w:t xml:space="preserve">e balises HTML </w:t>
+      </w:r>
+      <w:r>
+        <w:rPr>
+          <w:rFonts w:ascii="Baskerville Old Face" w:hAnsi="Baskerville Old Face"/>
+          <w:sz w:val="28"/>
+          <w:szCs w:val="28"/>
+        </w:rPr>
+        <w:t xml:space="preserve">et un peux de </w:t>
+      </w:r>
+      <w:r>
+        <w:rPr>
+          <w:rFonts w:ascii="Baskerville Old Face" w:hAnsi="Baskerville Old Face"/>
+          <w:b/>
+          <w:sz w:val="28"/>
+          <w:szCs w:val="28"/>
+        </w:rPr>
+        <w:t>jQuery</w:t>
+      </w:r>
+      <w:r>
+        <w:rPr>
+          <w:rFonts w:ascii="Baskerville Old Face" w:hAnsi="Baskerville Old Face"/>
+          <w:sz w:val="28"/>
+          <w:szCs w:val="28"/>
+        </w:rPr>
+        <w:t xml:space="preserve"> /et </w:t>
+      </w:r>
+      <w:r>
+        <w:rPr>
+          <w:rFonts w:ascii="Baskerville Old Face" w:hAnsi="Baskerville Old Face"/>
+          <w:b/>
+          <w:sz w:val="28"/>
+          <w:szCs w:val="28"/>
+        </w:rPr>
+        <w:t>JS</w:t>
+      </w:r>
+      <w:r>
+        <w:rPr>
+          <w:rFonts w:ascii="Baskerville Old Face" w:hAnsi="Baskerville Old Face"/>
+          <w:sz w:val="28"/>
+          <w:szCs w:val="28"/>
+        </w:rPr>
+        <w:t>.</w:t>
+      </w:r>
+      <w:r>
+        <w:rPr>
+          <w:rFonts w:ascii="Baskerville Old Face" w:hAnsi="Baskerville Old Face"/>
+          <w:sz w:val="28"/>
+          <w:szCs w:val="28"/>
+        </w:rPr>
+        <w:t xml:space="preserve"> pour la structure et le</w:t>
+      </w:r>
+      <w:bookmarkStart w:id="0" w:name="_GoBack"/>
+      <w:bookmarkEnd w:id="0"/>
+      <w:r>
+        <w:rPr>
+          <w:rFonts w:ascii="Baskerville Old Face" w:hAnsi="Baskerville Old Face"/>
+          <w:sz w:val="28"/>
+          <w:szCs w:val="28"/>
+        </w:rPr>
+        <w:t xml:space="preserve"> design de la plateforme , ils serons développée par </w:t>
+      </w:r>
+      <w:r>
+        <w:rPr>
+          <w:rFonts w:ascii="Baskerville Old Face" w:hAnsi="Baskerville Old Face"/>
+          <w:b/>
+          <w:sz w:val="28"/>
+          <w:szCs w:val="28"/>
+        </w:rPr>
+        <w:t>CSS</w:t>
+      </w:r>
+      <w:r>
+        <w:rPr>
+          <w:rFonts w:ascii="Baskerville Old Face" w:hAnsi="Baskerville Old Face"/>
+          <w:sz w:val="28"/>
+          <w:szCs w:val="28"/>
+        </w:rPr>
+        <w:t xml:space="preserve"> et </w:t>
+      </w:r>
+      <w:r>
+        <w:rPr>
+          <w:rFonts w:ascii="Baskerville Old Face" w:hAnsi="Baskerville Old Face"/>
+          <w:b/>
+          <w:sz w:val="28"/>
+          <w:szCs w:val="28"/>
+        </w:rPr>
+        <w:t>Boo</w:t>
+      </w:r>
+      <w:r>
+        <w:rPr>
+          <w:rFonts w:ascii="Baskerville Old Face" w:hAnsi="Baskerville Old Face"/>
+          <w:b/>
           <w:sz w:val="28"/>
           <w:szCs w:val="28"/>
         </w:rPr>
@@ -5043,10 +5120,19 @@
       <w:r>
         <w:rPr>
           <w:rFonts w:ascii="Baskerville Old Face" w:hAnsi="Baskerville Old Face"/>
-          <w:sz w:val="28"/>
-          <w:szCs w:val="28"/>
-        </w:rPr>
-        <w:t xml:space="preserve">starp. </w:t>
+          <w:b/>
+          <w:sz w:val="28"/>
+          <w:szCs w:val="28"/>
+        </w:rPr>
+        <w:t>starp</w:t>
+      </w:r>
+      <w:r>
+        <w:rPr>
+          <w:rFonts w:ascii="Baskerville Old Face" w:hAnsi="Baskerville Old Face"/>
+          <w:sz w:val="28"/>
+          <w:szCs w:val="28"/>
+        </w:rPr>
+        <w:t xml:space="preserve">. </w:t>
       </w:r>
     </w:p>
     <w:p>

</xml_diff>